<commit_message>
Updated word-APA-template and assocated files
</commit_message>
<xml_diff>
--- a/Rmd/reference_docx/APA-style-01.docx
+++ b/Rmd/reference_docx/APA-style-01.docx
@@ -141,13 +141,7 @@
         <w:rPr>
           <w:rStyle w:val="VerbatimChar"/>
         </w:rPr>
-        <w:t>##      spe</w:t>
-      </w:r>
-      <w:r>
-        <w:rPr>
-          <w:rStyle w:val="VerbatimChar"/>
-        </w:rPr>
-        <w:t xml:space="preserve">ed           </w:t>
+        <w:t xml:space="preserve">##      speed           </w:t>
       </w:r>
       <w:proofErr w:type="spellStart"/>
       <w:r>
@@ -224,10 +218,7 @@
       </w:pPr>
       <w:r>
         <w:lastRenderedPageBreak/>
-        <w:t>You can also embe</w:t>
-      </w:r>
-      <w:r>
-        <w:t>d plots, for example:</w:t>
+        <w:t>You can also embed plots, for example:</w:t>
       </w:r>
     </w:p>
     <w:p>
@@ -279,6 +270,16 @@
       </w:r>
     </w:p>
     <w:p>
+      <w:pPr>
+        <w:pStyle w:val="ImageCaption"/>
+      </w:pPr>
+      <w:r>
+        <w:t>Figure 1. This is a figure caption.</w:t>
+      </w:r>
+    </w:p>
+    <w:p/>
+    <w:p/>
+    <w:p>
       <w:r>
         <w:t xml:space="preserve">Note that the </w:t>
       </w:r>
@@ -293,22 +294,480 @@
       </w:r>
     </w:p>
     <w:p/>
+    <w:p/>
+    <w:p/>
     <w:p>
       <w:r>
-        <w:t>Bibliography style reference:</w:t>
-      </w:r>
+        <w:t>A Pander generated table:</w:t>
+      </w:r>
+    </w:p>
+    <w:tbl>
+      <w:tblPr>
+        <w:tblW w:w="3888" w:type="pct"/>
+        <w:tblLook w:val="04A0" w:firstRow="1" w:lastRow="0" w:firstColumn="1" w:lastColumn="0" w:noHBand="0" w:noVBand="1"/>
+      </w:tblPr>
+      <w:tblGrid>
+        <w:gridCol w:w="1217"/>
+        <w:gridCol w:w="1153"/>
+        <w:gridCol w:w="2538"/>
+        <w:gridCol w:w="2538"/>
+      </w:tblGrid>
+      <w:tr>
+        <w:tc>
+          <w:tcPr>
+            <w:tcW w:w="0" w:type="auto"/>
+            <w:tcBorders>
+              <w:bottom w:val="single" w:sz="0" w:space="0" w:color="auto"/>
+            </w:tcBorders>
+            <w:vAlign w:val="bottom"/>
+          </w:tcPr>
+          <w:p>
+            <w:pPr>
+              <w:pStyle w:val="Compact"/>
+              <w:jc w:val="center"/>
+            </w:pPr>
+            <w:r>
+              <w:t> </w:t>
+            </w:r>
+          </w:p>
+        </w:tc>
+        <w:tc>
+          <w:tcPr>
+            <w:tcW w:w="0" w:type="auto"/>
+            <w:tcBorders>
+              <w:bottom w:val="single" w:sz="0" w:space="0" w:color="auto"/>
+            </w:tcBorders>
+            <w:vAlign w:val="bottom"/>
+          </w:tcPr>
+          <w:p>
+            <w:pPr>
+              <w:pStyle w:val="Compact"/>
+            </w:pPr>
+            <w:proofErr w:type="spellStart"/>
+            <w:r>
+              <w:t>var</w:t>
+            </w:r>
+            <w:proofErr w:type="spellEnd"/>
+          </w:p>
+        </w:tc>
+        <w:tc>
+          <w:tcPr>
+            <w:tcW w:w="0" w:type="auto"/>
+            <w:tcBorders>
+              <w:bottom w:val="single" w:sz="0" w:space="0" w:color="auto"/>
+            </w:tcBorders>
+            <w:vAlign w:val="bottom"/>
+          </w:tcPr>
+          <w:p>
+            <w:pPr>
+              <w:pStyle w:val="Compact"/>
+            </w:pPr>
+            <w:r>
+              <w:t>m</w:t>
+            </w:r>
+          </w:p>
+        </w:tc>
+        <w:tc>
+          <w:tcPr>
+            <w:tcW w:w="0" w:type="auto"/>
+            <w:tcBorders>
+              <w:bottom w:val="single" w:sz="0" w:space="0" w:color="auto"/>
+            </w:tcBorders>
+            <w:vAlign w:val="bottom"/>
+          </w:tcPr>
+          <w:p>
+            <w:pPr>
+              <w:pStyle w:val="Compact"/>
+            </w:pPr>
+            <w:r>
+              <w:t>s</w:t>
+            </w:r>
+          </w:p>
+        </w:tc>
+      </w:tr>
+      <w:tr>
+        <w:tc>
+          <w:tcPr>
+            <w:tcW w:w="0" w:type="auto"/>
+          </w:tcPr>
+          <w:p>
+            <w:pPr>
+              <w:pStyle w:val="Compact"/>
+              <w:jc w:val="center"/>
+            </w:pPr>
+            <w:r>
+              <w:rPr>
+                <w:b/>
+              </w:rPr>
+              <w:t>Ozone</w:t>
+            </w:r>
+          </w:p>
+        </w:tc>
+        <w:tc>
+          <w:tcPr>
+            <w:tcW w:w="0" w:type="auto"/>
+          </w:tcPr>
+          <w:p>
+            <w:pPr>
+              <w:pStyle w:val="Compact"/>
+            </w:pPr>
+            <w:r>
+              <w:t>Ozone</w:t>
+            </w:r>
+          </w:p>
+        </w:tc>
+        <w:tc>
+          <w:tcPr>
+            <w:tcW w:w="0" w:type="auto"/>
+          </w:tcPr>
+          <w:p>
+            <w:pPr>
+              <w:pStyle w:val="Compact"/>
+            </w:pPr>
+            <w:r>
+              <w:t>42.1293103448276</w:t>
+            </w:r>
+          </w:p>
+        </w:tc>
+        <w:tc>
+          <w:tcPr>
+            <w:tcW w:w="0" w:type="auto"/>
+          </w:tcPr>
+          <w:p>
+            <w:pPr>
+              <w:pStyle w:val="Compact"/>
+            </w:pPr>
+            <w:r>
+              <w:t>32.987884514434</w:t>
+            </w:r>
+          </w:p>
+        </w:tc>
+      </w:tr>
+      <w:tr>
+        <w:tc>
+          <w:tcPr>
+            <w:tcW w:w="0" w:type="auto"/>
+          </w:tcPr>
+          <w:p>
+            <w:pPr>
+              <w:pStyle w:val="Compact"/>
+              <w:jc w:val="center"/>
+            </w:pPr>
+            <w:proofErr w:type="spellStart"/>
+            <w:r>
+              <w:rPr>
+                <w:b/>
+              </w:rPr>
+              <w:t>Solar.R</w:t>
+            </w:r>
+            <w:proofErr w:type="spellEnd"/>
+          </w:p>
+        </w:tc>
+        <w:tc>
+          <w:tcPr>
+            <w:tcW w:w="0" w:type="auto"/>
+          </w:tcPr>
+          <w:p>
+            <w:pPr>
+              <w:pStyle w:val="Compact"/>
+            </w:pPr>
+            <w:proofErr w:type="spellStart"/>
+            <w:r>
+              <w:t>Solar.R</w:t>
+            </w:r>
+            <w:proofErr w:type="spellEnd"/>
+          </w:p>
+        </w:tc>
+        <w:tc>
+          <w:tcPr>
+            <w:tcW w:w="0" w:type="auto"/>
+          </w:tcPr>
+          <w:p>
+            <w:pPr>
+              <w:pStyle w:val="Compact"/>
+            </w:pPr>
+            <w:r>
+              <w:t>185.931506849315</w:t>
+            </w:r>
+          </w:p>
+        </w:tc>
+        <w:tc>
+          <w:tcPr>
+            <w:tcW w:w="0" w:type="auto"/>
+          </w:tcPr>
+          <w:p>
+            <w:pPr>
+              <w:pStyle w:val="Compact"/>
+            </w:pPr>
+            <w:r>
+              <w:t>90.0584222283817</w:t>
+            </w:r>
+          </w:p>
+        </w:tc>
+      </w:tr>
+      <w:tr>
+        <w:tc>
+          <w:tcPr>
+            <w:tcW w:w="0" w:type="auto"/>
+          </w:tcPr>
+          <w:p>
+            <w:pPr>
+              <w:pStyle w:val="Compact"/>
+              <w:jc w:val="center"/>
+            </w:pPr>
+            <w:r>
+              <w:rPr>
+                <w:b/>
+              </w:rPr>
+              <w:t>Wind</w:t>
+            </w:r>
+          </w:p>
+        </w:tc>
+        <w:tc>
+          <w:tcPr>
+            <w:tcW w:w="0" w:type="auto"/>
+          </w:tcPr>
+          <w:p>
+            <w:pPr>
+              <w:pStyle w:val="Compact"/>
+            </w:pPr>
+            <w:r>
+              <w:t>Wind</w:t>
+            </w:r>
+          </w:p>
+        </w:tc>
+        <w:tc>
+          <w:tcPr>
+            <w:tcW w:w="0" w:type="auto"/>
+          </w:tcPr>
+          <w:p>
+            <w:pPr>
+              <w:pStyle w:val="Compact"/>
+            </w:pPr>
+            <w:r>
+              <w:t>9.95751633986928</w:t>
+            </w:r>
+          </w:p>
+        </w:tc>
+        <w:tc>
+          <w:tcPr>
+            <w:tcW w:w="0" w:type="auto"/>
+          </w:tcPr>
+          <w:p>
+            <w:pPr>
+              <w:pStyle w:val="Compact"/>
+            </w:pPr>
+            <w:r>
+              <w:t>3.5230013522126</w:t>
+            </w:r>
+          </w:p>
+        </w:tc>
+      </w:tr>
+      <w:tr>
+        <w:tc>
+          <w:tcPr>
+            <w:tcW w:w="0" w:type="auto"/>
+          </w:tcPr>
+          <w:p>
+            <w:pPr>
+              <w:pStyle w:val="Compact"/>
+              <w:jc w:val="center"/>
+            </w:pPr>
+            <w:r>
+              <w:rPr>
+                <w:b/>
+              </w:rPr>
+              <w:t>Temp</w:t>
+            </w:r>
+          </w:p>
+        </w:tc>
+        <w:tc>
+          <w:tcPr>
+            <w:tcW w:w="0" w:type="auto"/>
+          </w:tcPr>
+          <w:p>
+            <w:pPr>
+              <w:pStyle w:val="Compact"/>
+            </w:pPr>
+            <w:r>
+              <w:t>Temp</w:t>
+            </w:r>
+          </w:p>
+        </w:tc>
+        <w:tc>
+          <w:tcPr>
+            <w:tcW w:w="0" w:type="auto"/>
+          </w:tcPr>
+          <w:p>
+            <w:pPr>
+              <w:pStyle w:val="Compact"/>
+            </w:pPr>
+            <w:r>
+              <w:t>77.8823529411765</w:t>
+            </w:r>
+          </w:p>
+        </w:tc>
+        <w:tc>
+          <w:tcPr>
+            <w:tcW w:w="0" w:type="auto"/>
+          </w:tcPr>
+          <w:p>
+            <w:pPr>
+              <w:pStyle w:val="Compact"/>
+            </w:pPr>
+            <w:r>
+              <w:t>9.46526974097146</w:t>
+            </w:r>
+          </w:p>
+        </w:tc>
+      </w:tr>
+      <w:tr>
+        <w:tc>
+          <w:tcPr>
+            <w:tcW w:w="0" w:type="auto"/>
+          </w:tcPr>
+          <w:p>
+            <w:pPr>
+              <w:pStyle w:val="Compact"/>
+              <w:jc w:val="center"/>
+            </w:pPr>
+            <w:r>
+              <w:rPr>
+                <w:b/>
+              </w:rPr>
+              <w:t>Month</w:t>
+            </w:r>
+          </w:p>
+        </w:tc>
+        <w:tc>
+          <w:tcPr>
+            <w:tcW w:w="0" w:type="auto"/>
+          </w:tcPr>
+          <w:p>
+            <w:pPr>
+              <w:pStyle w:val="Compact"/>
+            </w:pPr>
+            <w:r>
+              <w:t>Month</w:t>
+            </w:r>
+          </w:p>
+        </w:tc>
+        <w:tc>
+          <w:tcPr>
+            <w:tcW w:w="0" w:type="auto"/>
+          </w:tcPr>
+          <w:p>
+            <w:pPr>
+              <w:pStyle w:val="Compact"/>
+            </w:pPr>
+            <w:r>
+              <w:t>6.99346405228758</w:t>
+            </w:r>
+          </w:p>
+        </w:tc>
+        <w:tc>
+          <w:tcPr>
+            <w:tcW w:w="0" w:type="auto"/>
+          </w:tcPr>
+          <w:p>
+            <w:pPr>
+              <w:pStyle w:val="Compact"/>
+            </w:pPr>
+            <w:r>
+              <w:t>1.41652248401231</w:t>
+            </w:r>
+          </w:p>
+        </w:tc>
+      </w:tr>
+      <w:tr>
+        <w:tc>
+          <w:tcPr>
+            <w:tcW w:w="0" w:type="auto"/>
+          </w:tcPr>
+          <w:p>
+            <w:pPr>
+              <w:pStyle w:val="Compact"/>
+              <w:jc w:val="center"/>
+            </w:pPr>
+            <w:r>
+              <w:rPr>
+                <w:b/>
+              </w:rPr>
+              <w:t>Day</w:t>
+            </w:r>
+          </w:p>
+        </w:tc>
+        <w:tc>
+          <w:tcPr>
+            <w:tcW w:w="0" w:type="auto"/>
+          </w:tcPr>
+          <w:p>
+            <w:pPr>
+              <w:pStyle w:val="Compact"/>
+            </w:pPr>
+            <w:r>
+              <w:t>Day</w:t>
+            </w:r>
+          </w:p>
+        </w:tc>
+        <w:tc>
+          <w:tcPr>
+            <w:tcW w:w="0" w:type="auto"/>
+          </w:tcPr>
+          <w:p>
+            <w:pPr>
+              <w:pStyle w:val="Compact"/>
+            </w:pPr>
+            <w:r>
+              <w:t>15.8039215686275</w:t>
+            </w:r>
+          </w:p>
+        </w:tc>
+        <w:tc>
+          <w:tcPr>
+            <w:tcW w:w="0" w:type="auto"/>
+          </w:tcPr>
+          <w:p>
+            <w:pPr>
+              <w:pStyle w:val="Compact"/>
+            </w:pPr>
+            <w:r>
+              <w:t>8.86452036842542</w:t>
+            </w:r>
+          </w:p>
+        </w:tc>
+      </w:tr>
+    </w:tbl>
+    <w:p>
+      <w:pPr>
+        <w:pStyle w:val="TableCaption"/>
+      </w:pPr>
+      <w:r>
+        <w:t xml:space="preserve">Table 1. Descriptive statistics for </w:t>
+      </w:r>
+      <w:proofErr w:type="spellStart"/>
+      <w:r>
+        <w:t>airquality</w:t>
+      </w:r>
+      <w:proofErr w:type="spellEnd"/>
     </w:p>
     <w:p>
-      <w:pPr>
-        <w:pStyle w:val="Bibliography"/>
-      </w:pPr>
-      <w:r>
-        <w:t>Jackson et al., (2012). X</w:t>
-      </w:r>
       <w:bookmarkStart w:id="0" w:name="_GoBack"/>
       <w:bookmarkEnd w:id="0"/>
-      <w:r>
-        <w:t xml:space="preserve">XXXX. XXX </w:t>
+    </w:p>
+    <w:p/>
+    <w:p/>
+    <w:p>
+      <w:r>
+        <w:t>Bibliography style reference:</w:t>
+      </w:r>
+    </w:p>
+    <w:p>
+      <w:pPr>
+        <w:pStyle w:val="Bibliography"/>
+      </w:pPr>
+      <w:r>
+        <w:t xml:space="preserve">Jackson et al., (2012). XXXXX. XXX </w:t>
       </w:r>
       <w:proofErr w:type="spellStart"/>
       <w:r>
@@ -588,7 +1047,7 @@
   <w:abstractNum w:abstractNumId="2">
     <w:nsid w:val="FFFFFF1D"/>
     <w:multiLevelType w:val="multilevel"/>
-    <w:tmpl w:val="F8403028"/>
+    <w:tmpl w:val="DD966926"/>
     <w:lvl w:ilvl="0">
       <w:start w:val="1"/>
       <w:numFmt w:val="bullet"/>
@@ -728,7 +1187,7 @@
   <w:abstractNum w:abstractNumId="3">
     <w:nsid w:val="FFFFFF7C"/>
     <w:multiLevelType w:val="singleLevel"/>
-    <w:tmpl w:val="D6C622DA"/>
+    <w:tmpl w:val="4FA02FEE"/>
     <w:lvl w:ilvl="0">
       <w:start w:val="1"/>
       <w:numFmt w:val="decimal"/>
@@ -745,7 +1204,7 @@
   <w:abstractNum w:abstractNumId="4">
     <w:nsid w:val="FFFFFF7D"/>
     <w:multiLevelType w:val="singleLevel"/>
-    <w:tmpl w:val="737493AE"/>
+    <w:tmpl w:val="1148403A"/>
     <w:lvl w:ilvl="0">
       <w:start w:val="1"/>
       <w:numFmt w:val="decimal"/>
@@ -762,7 +1221,7 @@
   <w:abstractNum w:abstractNumId="5">
     <w:nsid w:val="FFFFFF7E"/>
     <w:multiLevelType w:val="singleLevel"/>
-    <w:tmpl w:val="FB662E20"/>
+    <w:tmpl w:val="60B43416"/>
     <w:lvl w:ilvl="0">
       <w:start w:val="1"/>
       <w:numFmt w:val="decimal"/>
@@ -779,7 +1238,7 @@
   <w:abstractNum w:abstractNumId="6">
     <w:nsid w:val="FFFFFF7F"/>
     <w:multiLevelType w:val="singleLevel"/>
-    <w:tmpl w:val="00146018"/>
+    <w:tmpl w:val="91107F50"/>
     <w:lvl w:ilvl="0">
       <w:start w:val="1"/>
       <w:numFmt w:val="decimal"/>
@@ -796,7 +1255,7 @@
   <w:abstractNum w:abstractNumId="7">
     <w:nsid w:val="FFFFFF80"/>
     <w:multiLevelType w:val="singleLevel"/>
-    <w:tmpl w:val="D4E03ED6"/>
+    <w:tmpl w:val="B6660A96"/>
     <w:lvl w:ilvl="0">
       <w:start w:val="1"/>
       <w:numFmt w:val="bullet"/>
@@ -816,7 +1275,7 @@
   <w:abstractNum w:abstractNumId="8">
     <w:nsid w:val="FFFFFF81"/>
     <w:multiLevelType w:val="singleLevel"/>
-    <w:tmpl w:val="06B83CE0"/>
+    <w:tmpl w:val="69765362"/>
     <w:lvl w:ilvl="0">
       <w:start w:val="1"/>
       <w:numFmt w:val="bullet"/>
@@ -836,7 +1295,7 @@
   <w:abstractNum w:abstractNumId="9">
     <w:nsid w:val="FFFFFF82"/>
     <w:multiLevelType w:val="singleLevel"/>
-    <w:tmpl w:val="BD30904C"/>
+    <w:tmpl w:val="575A6AFE"/>
     <w:lvl w:ilvl="0">
       <w:start w:val="1"/>
       <w:numFmt w:val="bullet"/>
@@ -856,7 +1315,7 @@
   <w:abstractNum w:abstractNumId="10">
     <w:nsid w:val="FFFFFF83"/>
     <w:multiLevelType w:val="singleLevel"/>
-    <w:tmpl w:val="41EC5B30"/>
+    <w:tmpl w:val="0758197C"/>
     <w:lvl w:ilvl="0">
       <w:start w:val="1"/>
       <w:numFmt w:val="bullet"/>
@@ -876,7 +1335,7 @@
   <w:abstractNum w:abstractNumId="11">
     <w:nsid w:val="FFFFFF88"/>
     <w:multiLevelType w:val="singleLevel"/>
-    <w:tmpl w:val="E536CEF2"/>
+    <w:tmpl w:val="AF8620B2"/>
     <w:lvl w:ilvl="0">
       <w:start w:val="1"/>
       <w:numFmt w:val="decimal"/>
@@ -893,7 +1352,7 @@
   <w:abstractNum w:abstractNumId="12">
     <w:nsid w:val="FFFFFF89"/>
     <w:multiLevelType w:val="singleLevel"/>
-    <w:tmpl w:val="AC0031CC"/>
+    <w:tmpl w:val="146CF522"/>
     <w:lvl w:ilvl="0">
       <w:start w:val="1"/>
       <w:numFmt w:val="bullet"/>
@@ -1108,6 +1567,13 @@
     <w:lsdException w:name="Medium Shading 2"/>
     <w:lsdException w:name="Medium List 1"/>
     <w:lsdException w:name="Medium List 2"/>
+    <w:lsdException w:name="Medium Grid 1"/>
+    <w:lsdException w:name="Medium Grid 2"/>
+    <w:lsdException w:name="Medium Grid 3"/>
+    <w:lsdException w:name="Dark List"/>
+    <w:lsdException w:name="Colorful Shading"/>
+    <w:lsdException w:name="Colorful List"/>
+    <w:lsdException w:name="Colorful Grid"/>
     <w:lsdException w:name="Light Shading Accent 1"/>
     <w:lsdException w:name="Light List Accent 1"/>
     <w:lsdException w:name="Light Grid Accent 1"/>
@@ -1446,8 +1912,10 @@
     <w:name w:val="Compact"/>
     <w:basedOn w:val="Normal"/>
     <w:qFormat/>
+    <w:rsid w:val="00944EEE"/>
     <w:pPr>
-      <w:spacing w:before="36" w:after="36"/>
+      <w:spacing w:before="36" w:after="36" w:line="240" w:lineRule="auto"/>
+      <w:ind w:firstLine="0"/>
     </w:pPr>
   </w:style>
   <w:style w:type="paragraph" w:styleId="Title">
@@ -1455,7 +1923,7 @@
     <w:basedOn w:val="Normal"/>
     <w:next w:val="Normal"/>
     <w:qFormat/>
-    <w:rsid w:val="00073D5A"/>
+    <w:rsid w:val="00C34B9B"/>
     <w:pPr>
       <w:keepNext/>
       <w:keepLines/>
@@ -1588,28 +2056,39 @@
   <w:style w:type="paragraph" w:customStyle="1" w:styleId="TableCaption">
     <w:name w:val="Table Caption"/>
     <w:basedOn w:val="Normal"/>
+    <w:rsid w:val="009628A2"/>
     <w:pPr>
-      <w:spacing w:before="0" w:after="120"/>
+      <w:spacing w:before="120" w:after="120" w:line="240" w:lineRule="auto"/>
+      <w:ind w:firstLine="0"/>
     </w:pPr>
     <w:rPr>
-      <w:i/>
+      <w:rFonts w:ascii="Arial" w:hAnsi="Arial"/>
+      <w:sz w:val="20"/>
     </w:rPr>
   </w:style>
   <w:style w:type="paragraph" w:customStyle="1" w:styleId="ImageCaption">
     <w:name w:val="Image Caption"/>
     <w:basedOn w:val="Normal"/>
     <w:link w:val="BodyTextChar"/>
+    <w:rsid w:val="008319A4"/>
     <w:pPr>
-      <w:spacing w:before="0" w:after="120"/>
+      <w:spacing w:before="0" w:after="120" w:line="240" w:lineRule="auto"/>
+      <w:ind w:left="720" w:firstLine="0"/>
     </w:pPr>
     <w:rPr>
-      <w:i/>
+      <w:rFonts w:ascii="Arial" w:hAnsi="Arial"/>
+      <w:sz w:val="20"/>
     </w:rPr>
   </w:style>
   <w:style w:type="character" w:customStyle="1" w:styleId="BodyTextChar">
     <w:name w:val="Body Text Char"/>
     <w:basedOn w:val="DefaultParagraphFont"/>
     <w:link w:val="ImageCaption"/>
+    <w:rsid w:val="008319A4"/>
+    <w:rPr>
+      <w:rFonts w:ascii="Arial" w:hAnsi="Arial"/>
+      <w:sz w:val="20"/>
+    </w:rPr>
   </w:style>
   <w:style w:type="character" w:customStyle="1" w:styleId="VerbatimChar">
     <w:name w:val="Verbatim Char"/>
@@ -1624,6 +2103,8 @@
     <w:name w:val="Footnote Ref"/>
     <w:basedOn w:val="BodyTextChar"/>
     <w:rPr>
+      <w:rFonts w:ascii="Arial" w:hAnsi="Arial"/>
+      <w:sz w:val="20"/>
       <w:vertAlign w:val="superscript"/>
     </w:rPr>
   </w:style>
@@ -1631,7 +2112,9 @@
     <w:name w:val="Link"/>
     <w:basedOn w:val="BodyTextChar"/>
     <w:rPr>
+      <w:rFonts w:ascii="Arial" w:hAnsi="Arial"/>
       <w:color w:val="4F81BD" w:themeColor="accent1"/>
+      <w:sz w:val="20"/>
     </w:rPr>
   </w:style>
   <w:style w:type="paragraph" w:customStyle="1" w:styleId="SourceCode0">

</xml_diff>